<commit_message>
Corrected date on teacher meeting minutes doc
</commit_message>
<xml_diff>
--- a/Documents/Meetings/4_16_2015_TeacherMeeting/3_TeacherMeeting.docx
+++ b/Documents/Meetings/4_16_2015_TeacherMeeting/3_TeacherMeeting.docx
@@ -12,92 +12,103 @@
           <w:szCs w:val="24"/>
         </w:rPr>
       </w:pPr>
-      <w:r>
-        <w:rPr>
-          <w:rFonts w:ascii="Times New Roman" w:hAnsi="Times New Roman" w:cs="Times New Roman"/>
-          <w:b/>
-          <w:sz w:val="24"/>
-          <w:szCs w:val="24"/>
-          <w:u w:val="single"/>
-        </w:rPr>
-        <w:t xml:space="preserve">Tune Squad </w:t>
-      </w:r>
-      <w:r>
-        <w:rPr>
-          <w:rFonts w:ascii="Times New Roman" w:hAnsi="Times New Roman" w:cs="Times New Roman"/>
-          <w:b/>
-          <w:sz w:val="24"/>
-          <w:szCs w:val="24"/>
-          <w:u w:val="single"/>
-        </w:rPr>
-        <w:t>Teacher</w:t>
-      </w:r>
-      <w:r>
-        <w:rPr>
-          <w:rFonts w:ascii="Times New Roman" w:hAnsi="Times New Roman" w:cs="Times New Roman"/>
-          <w:b/>
-          <w:sz w:val="24"/>
-          <w:szCs w:val="24"/>
-          <w:u w:val="single"/>
-        </w:rPr>
-        <w:t xml:space="preserve"> Minutes </w:t>
-      </w:r>
-    </w:p>
-    <w:p>
-      <w:pPr>
-        <w:rPr>
-          <w:rFonts w:ascii="Times New Roman" w:hAnsi="Times New Roman" w:cs="Times New Roman"/>
-          <w:sz w:val="24"/>
-          <w:szCs w:val="24"/>
-        </w:rPr>
-      </w:pPr>
-    </w:p>
-    <w:p>
-      <w:pPr>
-        <w:rPr>
-          <w:rFonts w:ascii="Times New Roman" w:hAnsi="Times New Roman" w:cs="Times New Roman"/>
-          <w:sz w:val="24"/>
-          <w:szCs w:val="24"/>
-        </w:rPr>
-      </w:pPr>
-      <w:r>
-        <w:rPr>
-          <w:rFonts w:ascii="Times New Roman" w:hAnsi="Times New Roman" w:cs="Times New Roman"/>
-          <w:b/>
-          <w:sz w:val="24"/>
-          <w:szCs w:val="24"/>
-        </w:rPr>
-        <w:t>Begin Time</w:t>
-      </w:r>
-      <w:r>
-        <w:rPr>
-          <w:rFonts w:ascii="Times New Roman" w:hAnsi="Times New Roman" w:cs="Times New Roman"/>
-          <w:sz w:val="24"/>
-          <w:szCs w:val="24"/>
-        </w:rPr>
-        <w:t xml:space="preserve">  :</w:t>
-      </w:r>
-      <w:r>
-        <w:rPr>
-          <w:rFonts w:ascii="Times New Roman" w:hAnsi="Times New Roman" w:cs="Times New Roman"/>
-          <w:sz w:val="24"/>
-          <w:szCs w:val="24"/>
-        </w:rPr>
-        <w:t xml:space="preserve"> </w:t>
-      </w:r>
-      <w:r>
-        <w:rPr>
-          <w:rFonts w:ascii="Times New Roman" w:hAnsi="Times New Roman" w:cs="Times New Roman"/>
-          <w:sz w:val="24"/>
-          <w:szCs w:val="24"/>
-        </w:rPr>
-        <w:t>6:2</w:t>
-      </w:r>
       <w:bookmarkStart w:id="0" w:name="_GoBack"/>
       <w:bookmarkEnd w:id="0"/>
       <w:r>
         <w:rPr>
           <w:rFonts w:ascii="Times New Roman" w:hAnsi="Times New Roman" w:cs="Times New Roman"/>
+          <w:b/>
+          <w:sz w:val="24"/>
+          <w:szCs w:val="24"/>
+          <w:u w:val="single"/>
+        </w:rPr>
+        <w:t xml:space="preserve">Tune Squad </w:t>
+      </w:r>
+      <w:r>
+        <w:rPr>
+          <w:rFonts w:ascii="Times New Roman" w:hAnsi="Times New Roman" w:cs="Times New Roman"/>
+          <w:b/>
+          <w:sz w:val="24"/>
+          <w:szCs w:val="24"/>
+          <w:u w:val="single"/>
+        </w:rPr>
+        <w:t>Teacher</w:t>
+      </w:r>
+      <w:r>
+        <w:rPr>
+          <w:rFonts w:ascii="Times New Roman" w:hAnsi="Times New Roman" w:cs="Times New Roman"/>
+          <w:b/>
+          <w:sz w:val="24"/>
+          <w:szCs w:val="24"/>
+          <w:u w:val="single"/>
+        </w:rPr>
+        <w:t xml:space="preserve"> Minutes </w:t>
+      </w:r>
+    </w:p>
+    <w:p>
+      <w:pPr>
+        <w:rPr>
+          <w:rFonts w:ascii="Times New Roman" w:hAnsi="Times New Roman" w:cs="Times New Roman"/>
+          <w:sz w:val="24"/>
+          <w:szCs w:val="24"/>
+        </w:rPr>
+      </w:pPr>
+    </w:p>
+    <w:p>
+      <w:pPr>
+        <w:rPr>
+          <w:rFonts w:ascii="Times New Roman" w:hAnsi="Times New Roman" w:cs="Times New Roman"/>
+          <w:sz w:val="24"/>
+          <w:szCs w:val="24"/>
+        </w:rPr>
+      </w:pPr>
+      <w:r>
+        <w:rPr>
+          <w:rFonts w:ascii="Times New Roman" w:hAnsi="Times New Roman" w:cs="Times New Roman"/>
+          <w:b/>
+          <w:sz w:val="24"/>
+          <w:szCs w:val="24"/>
+        </w:rPr>
+        <w:t xml:space="preserve">Begin </w:t>
+      </w:r>
+      <w:proofErr w:type="gramStart"/>
+      <w:r>
+        <w:rPr>
+          <w:rFonts w:ascii="Times New Roman" w:hAnsi="Times New Roman" w:cs="Times New Roman"/>
+          <w:b/>
+          <w:sz w:val="24"/>
+          <w:szCs w:val="24"/>
+        </w:rPr>
+        <w:t>Time</w:t>
+      </w:r>
+      <w:r>
+        <w:rPr>
+          <w:rFonts w:ascii="Times New Roman" w:hAnsi="Times New Roman" w:cs="Times New Roman"/>
+          <w:sz w:val="24"/>
+          <w:szCs w:val="24"/>
+        </w:rPr>
+        <w:t xml:space="preserve">  :</w:t>
+      </w:r>
+      <w:proofErr w:type="gramEnd"/>
+      <w:r>
+        <w:rPr>
+          <w:rFonts w:ascii="Times New Roman" w:hAnsi="Times New Roman" w:cs="Times New Roman"/>
+          <w:sz w:val="24"/>
+          <w:szCs w:val="24"/>
+        </w:rPr>
+        <w:t xml:space="preserve"> </w:t>
+      </w:r>
+      <w:r>
+        <w:rPr>
+          <w:rFonts w:ascii="Times New Roman" w:hAnsi="Times New Roman" w:cs="Times New Roman"/>
+          <w:sz w:val="24"/>
+          <w:szCs w:val="24"/>
+        </w:rPr>
+        <w:t>6:2</w:t>
+      </w:r>
+      <w:r>
+        <w:rPr>
+          <w:rFonts w:ascii="Times New Roman" w:hAnsi="Times New Roman" w:cs="Times New Roman"/>
           <w:sz w:val="24"/>
           <w:szCs w:val="24"/>
         </w:rPr>
@@ -240,8 +251,19 @@
           <w:sz w:val="24"/>
           <w:szCs w:val="24"/>
         </w:rPr>
-        <w:t>Members Present :</w:t>
-      </w:r>
+        <w:t xml:space="preserve">Members </w:t>
+      </w:r>
+      <w:proofErr w:type="gramStart"/>
+      <w:r>
+        <w:rPr>
+          <w:rFonts w:ascii="Times New Roman" w:hAnsi="Times New Roman" w:cs="Times New Roman"/>
+          <w:b/>
+          <w:sz w:val="24"/>
+          <w:szCs w:val="24"/>
+        </w:rPr>
+        <w:t>Present :</w:t>
+      </w:r>
+      <w:proofErr w:type="gramEnd"/>
       <w:r>
         <w:rPr>
           <w:rFonts w:ascii="Times New Roman" w:hAnsi="Times New Roman" w:cs="Times New Roman"/>
@@ -256,8 +278,36 @@
           <w:sz w:val="24"/>
           <w:szCs w:val="24"/>
         </w:rPr>
-        <w:t>, Patricia Roden, Ph.D</w:t>
-      </w:r>
+        <w:t xml:space="preserve">, Patricia </w:t>
+      </w:r>
+      <w:proofErr w:type="spellStart"/>
+      <w:r>
+        <w:rPr>
+          <w:rFonts w:ascii="Times New Roman" w:hAnsi="Times New Roman" w:cs="Times New Roman"/>
+          <w:sz w:val="24"/>
+          <w:szCs w:val="24"/>
+        </w:rPr>
+        <w:t>Roden</w:t>
+      </w:r>
+      <w:proofErr w:type="spellEnd"/>
+      <w:r>
+        <w:rPr>
+          <w:rFonts w:ascii="Times New Roman" w:hAnsi="Times New Roman" w:cs="Times New Roman"/>
+          <w:sz w:val="24"/>
+          <w:szCs w:val="24"/>
+        </w:rPr>
+        <w:t xml:space="preserve">, </w:t>
+      </w:r>
+      <w:proofErr w:type="spellStart"/>
+      <w:r>
+        <w:rPr>
+          <w:rFonts w:ascii="Times New Roman" w:hAnsi="Times New Roman" w:cs="Times New Roman"/>
+          <w:sz w:val="24"/>
+          <w:szCs w:val="24"/>
+        </w:rPr>
+        <w:t>Ph.D</w:t>
+      </w:r>
+      <w:proofErr w:type="spellEnd"/>
     </w:p>
     <w:p>
       <w:pPr>
@@ -392,8 +442,18 @@
           <w:sz w:val="24"/>
           <w:szCs w:val="24"/>
         </w:rPr>
-        <w:t xml:space="preserve"> to Dr. Roden</w:t>
-      </w:r>
+        <w:t xml:space="preserve"> to Dr. </w:t>
+      </w:r>
+      <w:proofErr w:type="spellStart"/>
+      <w:r>
+        <w:rPr>
+          <w:rFonts w:ascii="Times New Roman" w:hAnsi="Times New Roman" w:cs="Times New Roman"/>
+          <w:sz w:val="24"/>
+          <w:szCs w:val="24"/>
+        </w:rPr>
+        <w:t>Roden</w:t>
+      </w:r>
+      <w:proofErr w:type="spellEnd"/>
       <w:r>
         <w:rPr>
           <w:rFonts w:ascii="Times New Roman" w:hAnsi="Times New Roman" w:cs="Times New Roman"/>
@@ -707,8 +767,18 @@
           <w:sz w:val="24"/>
           <w:szCs w:val="24"/>
         </w:rPr>
-        <w:t>file to Dr. Roden</w:t>
-      </w:r>
+        <w:t xml:space="preserve">file to Dr. </w:t>
+      </w:r>
+      <w:proofErr w:type="spellStart"/>
+      <w:r>
+        <w:rPr>
+          <w:rFonts w:ascii="Times New Roman" w:hAnsi="Times New Roman" w:cs="Times New Roman"/>
+          <w:sz w:val="24"/>
+          <w:szCs w:val="24"/>
+        </w:rPr>
+        <w:t>Roden</w:t>
+      </w:r>
+      <w:proofErr w:type="spellEnd"/>
       <w:r>
         <w:rPr>
           <w:rFonts w:ascii="Times New Roman" w:hAnsi="Times New Roman" w:cs="Times New Roman"/>
@@ -785,7 +855,25 @@
           <w:sz w:val="24"/>
           <w:szCs w:val="24"/>
         </w:rPr>
-        <w:t>Dr. Roden agrees and says, “Keep</w:t>
+        <w:t xml:space="preserve">Dr. </w:t>
+      </w:r>
+      <w:proofErr w:type="spellStart"/>
+      <w:r>
+        <w:rPr>
+          <w:rFonts w:ascii="Times New Roman" w:hAnsi="Times New Roman" w:cs="Times New Roman"/>
+          <w:sz w:val="24"/>
+          <w:szCs w:val="24"/>
+        </w:rPr>
+        <w:t>Roden</w:t>
+      </w:r>
+      <w:proofErr w:type="spellEnd"/>
+      <w:r>
+        <w:rPr>
+          <w:rFonts w:ascii="Times New Roman" w:hAnsi="Times New Roman" w:cs="Times New Roman"/>
+          <w:sz w:val="24"/>
+          <w:szCs w:val="24"/>
+        </w:rPr>
+        <w:t xml:space="preserve"> agrees and says, “Keep</w:t>
       </w:r>
       <w:r>
         <w:rPr>
@@ -1050,8 +1138,8 @@
       </w:r>
     </w:p>
     <w:sectPr>
-      <w:headerReference w:type="default" r:id="rId8"/>
-      <w:footerReference w:type="default" r:id="rId9"/>
+      <w:headerReference w:type="default" r:id="rId9"/>
+      <w:footerReference w:type="default" r:id="rId10"/>
       <w:pgSz w:w="12240" w:h="15840"/>
       <w:pgMar w:top="1440" w:right="1440" w:bottom="1440" w:left="1440" w:header="720" w:footer="720" w:gutter="0"/>
       <w:cols w:space="720"/>
@@ -1150,7 +1238,7 @@
       <w:rPr>
         <w:color w:val="404040" w:themeColor="text1" w:themeTint="BF"/>
       </w:rPr>
-      <w:t>April 16</w:t>
+      <w:t>April 14</w:t>
     </w:r>
     <w:r>
       <w:rPr>
@@ -2586,4 +2674,16 @@
   <a:objectDefaults/>
   <a:extraClrSchemeLst/>
 </a:theme>
+</file>
+
+<file path=customXml/item1.xml><?xml version="1.0" encoding="utf-8"?>
+<b:Sources xmlns:b="http://schemas.openxmlformats.org/officeDocument/2006/bibliography" xmlns="http://schemas.openxmlformats.org/officeDocument/2006/bibliography" SelectedStyle="\APA.XSL" StyleName="APA"/>
+</file>
+
+<file path=customXml/itemProps1.xml><?xml version="1.0" encoding="utf-8"?>
+<ds:datastoreItem xmlns:ds="http://schemas.openxmlformats.org/officeDocument/2006/customXml" ds:itemID="{467187A3-8C86-4A4E-ABBA-F3F8333E2BB4}">
+  <ds:schemaRefs>
+    <ds:schemaRef ds:uri="http://schemas.openxmlformats.org/officeDocument/2006/bibliography"/>
+  </ds:schemaRefs>
+</ds:datastoreItem>
 </file>
</xml_diff>